<commit_message>
Fix appendices and add another paragraph
</commit_message>
<xml_diff>
--- a/Report/20 - Final final report.docx
+++ b/Report/20 - Final final report.docx
@@ -425,6 +425,30 @@
           <w:szCs w:val="24"/>
         </w:rPr>
         <w:t>To the best of our knowledge automated “face” recognition techniques have not previously been proposed for recognizing right whales. In this report we summarize our analysis of using convolutional neural networks to recognize individual North Atlantic right whales.</w:t>
+      </w:r>
+      <w:r>
+        <w:rPr>
+          <w:rFonts w:ascii="Times New Roman" w:eastAsia="Times New Roman" w:hAnsi="Times New Roman" w:cs="Times New Roman"/>
+          <w:sz w:val="24"/>
+          <w:szCs w:val="24"/>
+        </w:rPr>
+        <w:t xml:space="preserve"> The dataset has been put together by NOAA Fisheries (National Oceanic and Atmospheric Administration)</w:t>
+      </w:r>
+      <w:r>
+        <w:rPr>
+          <w:rFonts w:ascii="Times New Roman" w:eastAsia="Times New Roman" w:hAnsi="Times New Roman" w:cs="Times New Roman"/>
+          <w:sz w:val="24"/>
+          <w:szCs w:val="24"/>
+        </w:rPr>
+        <w:t xml:space="preserve"> [8]</w:t>
+      </w:r>
+      <w:r>
+        <w:rPr>
+          <w:rFonts w:ascii="Times New Roman" w:eastAsia="Times New Roman" w:hAnsi="Times New Roman" w:cs="Times New Roman"/>
+          <w:sz w:val="24"/>
+          <w:szCs w:val="24"/>
+        </w:rPr>
+        <w:t xml:space="preserve"> and distributed as a Kaggle challenge.</w:t>
       </w:r>
     </w:p>
     <w:p>
@@ -665,16 +689,16 @@
         <mc:AlternateContent>
           <mc:Choice Requires="wps">
             <w:drawing>
-              <wp:anchor distT="0" distB="0" distL="114300" distR="114300" simplePos="0" relativeHeight="251661312" behindDoc="0" locked="0" layoutInCell="1" allowOverlap="1" wp14:anchorId="2A31F11D" wp14:editId="28D32658">
+              <wp:anchor distT="0" distB="0" distL="114300" distR="114300" simplePos="0" relativeHeight="251661312" behindDoc="0" locked="0" layoutInCell="1" allowOverlap="1" wp14:anchorId="2A31F11D" wp14:editId="07DDBFD4">
                 <wp:simplePos x="0" y="0"/>
                 <wp:positionH relativeFrom="margin">
-                  <wp:posOffset>1493520</wp:posOffset>
+                  <wp:posOffset>342900</wp:posOffset>
                 </wp:positionH>
                 <wp:positionV relativeFrom="paragraph">
                   <wp:posOffset>20320</wp:posOffset>
                 </wp:positionV>
-                <wp:extent cx="3421380" cy="205740"/>
-                <wp:effectExtent l="0" t="0" r="7620" b="3810"/>
+                <wp:extent cx="4937760" cy="266700"/>
+                <wp:effectExtent l="0" t="0" r="0" b="0"/>
                 <wp:wrapSquare wrapText="bothSides"/>
                 <wp:docPr id="15" name="Text Box 15"/>
                 <wp:cNvGraphicFramePr/>
@@ -685,7 +709,7 @@
                       <wps:spPr>
                         <a:xfrm>
                           <a:off x="0" y="0"/>
-                          <a:ext cx="3421380" cy="205740"/>
+                          <a:ext cx="4937760" cy="266700"/>
                         </a:xfrm>
                         <a:prstGeom prst="rect">
                           <a:avLst/>
@@ -724,10 +748,10 @@
                               </w:r>
                             </w:fldSimple>
                             <w:r>
-                              <w:t>: Receptive field of CNN vs receptive field of biological neuron</w:t>
+                              <w:t xml:space="preserve">: </w:t>
                             </w:r>
                             <w:r>
-                              <w:t xml:space="preserve"> [7]</w:t>
+                              <w:t>Receptive field of the neurons in CNN (left) combined with the traditional neuron activation mechanism (right).</w:t>
                             </w:r>
                           </w:p>
                         </w:txbxContent>
@@ -756,7 +780,7 @@
                 <v:stroke joinstyle="miter"/>
                 <v:path gradientshapeok="t" o:connecttype="rect"/>
               </v:shapetype>
-              <v:shape id="Text Box 15" o:spid="_x0000_s1026" type="#_x0000_t202" style="position:absolute;left:0;text-align:left;margin-left:117.6pt;margin-top:1.6pt;width:269.4pt;height:16.2pt;z-index:251661312;visibility:visible;mso-wrap-style:square;mso-width-percent:0;mso-height-percent:0;mso-wrap-distance-left:9pt;mso-wrap-distance-top:0;mso-wrap-distance-right:9pt;mso-wrap-distance-bottom:0;mso-position-horizontal:absolute;mso-position-horizontal-relative:margin;mso-position-vertical:absolute;mso-position-vertical-relative:text;mso-width-percent:0;mso-height-percent:0;mso-width-relative:margin;mso-height-relative:margin;v-text-anchor:top" o:gfxdata="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" stroked="f">
+              <v:shape id="Text Box 15" o:spid="_x0000_s1026" type="#_x0000_t202" style="position:absolute;left:0;text-align:left;margin-left:27pt;margin-top:1.6pt;width:388.8pt;height:21pt;z-index:251661312;visibility:visible;mso-wrap-style:square;mso-width-percent:0;mso-height-percent:0;mso-wrap-distance-left:9pt;mso-wrap-distance-top:0;mso-wrap-distance-right:9pt;mso-wrap-distance-bottom:0;mso-position-horizontal:absolute;mso-position-horizontal-relative:margin;mso-position-vertical:absolute;mso-position-vertical-relative:text;mso-width-percent:0;mso-height-percent:0;mso-width-relative:margin;mso-height-relative:margin;v-text-anchor:top" o:gfxdata="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" stroked="f">
                 <v:textbox inset="0,0,0,0">
                   <w:txbxContent>
                     <w:p>
@@ -790,13 +814,16 @@
                         <w:t>1</w:t>
                       </w:r>
                       <w:r>
+                        <w:rPr>
+                          <w:noProof/>
+                        </w:rPr>
                         <w:fldChar w:fldCharType="end"/>
                       </w:r>
                       <w:r>
-                        <w:t>: Receptive field of CNN vs receptive field of biological neuron</w:t>
+                        <w:t xml:space="preserve">: </w:t>
                       </w:r>
                       <w:r>
-                        <w:t xml:space="preserve"> [7]</w:t>
+                        <w:t>Receptive field of the neurons in CNN (left) combined with the traditional neuron activation mechanism (right).</w:t>
                       </w:r>
                     </w:p>
                   </w:txbxContent>
@@ -849,7 +876,23 @@
           <w:sz w:val="24"/>
           <w:szCs w:val="24"/>
         </w:rPr>
-        <w:t xml:space="preserve">focus on. These convolutional and </w:t>
+        <w:t xml:space="preserve">focus on. </w:t>
+      </w:r>
+      <w:r>
+        <w:rPr>
+          <w:rFonts w:ascii="Times New Roman" w:eastAsia="Times New Roman" w:hAnsi="Times New Roman" w:cs="Times New Roman"/>
+          <w:sz w:val="24"/>
+          <w:szCs w:val="24"/>
+        </w:rPr>
+        <w:t>C</w:t>
+      </w:r>
+      <w:r>
+        <w:rPr>
+          <w:rFonts w:ascii="Times New Roman" w:eastAsia="Times New Roman" w:hAnsi="Times New Roman" w:cs="Times New Roman"/>
+          <w:sz w:val="24"/>
+          <w:szCs w:val="24"/>
+        </w:rPr>
+        <w:t xml:space="preserve">onvolutional and </w:t>
       </w:r>
       <w:r>
         <w:rPr>
@@ -1126,7 +1169,17 @@
           <w:sz w:val="24"/>
           <w:szCs w:val="24"/>
         </w:rPr>
-        <w:t>l Applications of Deep Networks</w:t>
+        <w:t xml:space="preserve">l Applications of </w:t>
+      </w:r>
+      <w:r>
+        <w:rPr>
+          <w:rFonts w:ascii="Arial" w:eastAsia="Times New Roman" w:hAnsi="Arial" w:cs="Arial"/>
+          <w:i/>
+          <w:color w:val="auto"/>
+          <w:sz w:val="24"/>
+          <w:szCs w:val="24"/>
+        </w:rPr>
+        <w:t>Conv Nets</w:t>
       </w:r>
     </w:p>
     <w:p>
@@ -4848,7 +4901,15 @@
           <w:sz w:val="24"/>
           <w:szCs w:val="24"/>
         </w:rPr>
-        <w:t xml:space="preserve"> Appendix C</w:t>
+        <w:t xml:space="preserve"> Vis</w:t>
+      </w:r>
+      <w:r>
+        <w:rPr>
+          <w:rFonts w:ascii="Times New Roman" w:eastAsia="Times New Roman" w:hAnsi="Times New Roman" w:cs="Times New Roman"/>
+          <w:sz w:val="24"/>
+          <w:szCs w:val="24"/>
+        </w:rPr>
+        <w:t>ualizing Conv Nets in Appendix D</w:t>
       </w:r>
       <w:r>
         <w:rPr>
@@ -4872,63 +4933,44 @@
     </w:p>
     <w:p>
       <w:pPr>
-        <w:keepNext/>
-        <w:spacing w:after="0" w:line="240" w:lineRule="auto"/>
-        <w:ind w:firstLine="720"/>
-        <w:jc w:val="center"/>
-      </w:pPr>
-      <w:r>
-        <w:rPr>
-          <w:rFonts w:ascii="Times New Roman" w:eastAsia="Times New Roman" w:hAnsi="Times New Roman" w:cs="Times New Roman"/>
+        <w:pStyle w:val="Heading2"/>
+      </w:pPr>
+      <w:r>
+        <w:rPr>
+          <w:rFonts w:ascii="Times New Roman" w:hAnsi="Times New Roman" w:cs="Times New Roman"/>
           <w:noProof/>
           <w:sz w:val="24"/>
           <w:szCs w:val="24"/>
         </w:rPr>
         <w:drawing>
-          <wp:inline distT="0" distB="0" distL="0" distR="0" wp14:anchorId="38DBADB2" wp14:editId="5EA361C0">
-            <wp:extent cx="3657563" cy="1882140"/>
+          <wp:inline distT="114300" distB="114300" distL="114300" distR="114300" wp14:anchorId="225ECC81" wp14:editId="29D84310">
+            <wp:extent cx="1862138" cy="1862138"/>
             <wp:effectExtent l="0" t="0" r="0" b="0"/>
-            <wp:docPr id="12" name="Picture 12"/>
-            <wp:cNvGraphicFramePr>
-              <a:graphicFrameLocks xmlns:a="http://schemas.openxmlformats.org/drawingml/2006/main" noChangeAspect="1"/>
-            </wp:cNvGraphicFramePr>
+            <wp:docPr id="13" name="image09.jpg" descr="w_3.jpg"/>
+            <wp:cNvGraphicFramePr/>
             <a:graphic xmlns:a="http://schemas.openxmlformats.org/drawingml/2006/main">
               <a:graphicData uri="http://schemas.openxmlformats.org/drawingml/2006/picture">
                 <pic:pic xmlns:pic="http://schemas.openxmlformats.org/drawingml/2006/picture">
                   <pic:nvPicPr>
-                    <pic:cNvPr id="0" name="Picture 1"/>
-                    <pic:cNvPicPr>
-                      <a:picLocks noChangeAspect="1" noChangeArrowheads="1"/>
-                    </pic:cNvPicPr>
+                    <pic:cNvPr id="0" name="image09.jpg" descr="w_3.jpg"/>
+                    <pic:cNvPicPr preferRelativeResize="0"/>
                   </pic:nvPicPr>
-                  <pic:blipFill rotWithShape="1">
-                    <a:blip r:embed="rId19">
-                      <a:extLst>
-                        <a:ext uri="{28A0092B-C50C-407E-A947-70E740481C1C}">
-                          <a14:useLocalDpi xmlns:a14="http://schemas.microsoft.com/office/drawing/2010/main" val="0"/>
-                        </a:ext>
-                      </a:extLst>
-                    </a:blip>
-                    <a:srcRect l="9233" t="4762" r="29226" b="33347"/>
-                    <a:stretch/>
+                  <pic:blipFill>
+                    <a:blip r:embed="rId19"/>
+                    <a:srcRect/>
+                    <a:stretch>
+                      <a:fillRect/>
+                    </a:stretch>
                   </pic:blipFill>
-                  <pic:spPr bwMode="auto">
+                  <pic:spPr>
                     <a:xfrm>
                       <a:off x="0" y="0"/>
-                      <a:ext cx="3790783" cy="1950693"/>
+                      <a:ext cx="1862138" cy="1862138"/>
                     </a:xfrm>
                     <a:prstGeom prst="rect">
                       <a:avLst/>
                     </a:prstGeom>
-                    <a:noFill/>
-                    <a:ln>
-                      <a:noFill/>
-                    </a:ln>
-                    <a:extLst>
-                      <a:ext uri="{53640926-AAD7-44D8-BBD7-CCE9431645EC}">
-                        <a14:shadowObscured xmlns:a14="http://schemas.microsoft.com/office/drawing/2010/main"/>
-                      </a:ext>
-                    </a:extLst>
+                    <a:ln/>
                   </pic:spPr>
                 </pic:pic>
               </a:graphicData>
@@ -4936,30 +4978,105 @@
           </wp:inline>
         </w:drawing>
       </w:r>
+      <w:r>
+        <w:rPr>
+          <w:rFonts w:ascii="Times New Roman" w:hAnsi="Times New Roman" w:cs="Times New Roman"/>
+          <w:noProof/>
+          <w:sz w:val="24"/>
+          <w:szCs w:val="24"/>
+        </w:rPr>
+        <w:drawing>
+          <wp:inline distT="114300" distB="114300" distL="114300" distR="114300" wp14:anchorId="68917A40" wp14:editId="300BE75B">
+            <wp:extent cx="1862138" cy="1862138"/>
+            <wp:effectExtent l="0" t="0" r="0" b="0"/>
+            <wp:docPr id="14" name="image12.jpg" descr="salence_map_heat.jpg"/>
+            <wp:cNvGraphicFramePr/>
+            <a:graphic xmlns:a="http://schemas.openxmlformats.org/drawingml/2006/main">
+              <a:graphicData uri="http://schemas.openxmlformats.org/drawingml/2006/picture">
+                <pic:pic xmlns:pic="http://schemas.openxmlformats.org/drawingml/2006/picture">
+                  <pic:nvPicPr>
+                    <pic:cNvPr id="0" name="image12.jpg" descr="salence_map_heat.jpg"/>
+                    <pic:cNvPicPr preferRelativeResize="0"/>
+                  </pic:nvPicPr>
+                  <pic:blipFill>
+                    <a:blip r:embed="rId20"/>
+                    <a:srcRect/>
+                    <a:stretch>
+                      <a:fillRect/>
+                    </a:stretch>
+                  </pic:blipFill>
+                  <pic:spPr>
+                    <a:xfrm>
+                      <a:off x="0" y="0"/>
+                      <a:ext cx="1862138" cy="1862138"/>
+                    </a:xfrm>
+                    <a:prstGeom prst="rect">
+                      <a:avLst/>
+                    </a:prstGeom>
+                    <a:ln/>
+                  </pic:spPr>
+                </pic:pic>
+              </a:graphicData>
+            </a:graphic>
+          </wp:inline>
+        </w:drawing>
+      </w:r>
+      <w:r>
+        <w:rPr>
+          <w:rFonts w:ascii="Times New Roman" w:hAnsi="Times New Roman" w:cs="Times New Roman"/>
+          <w:noProof/>
+          <w:sz w:val="24"/>
+          <w:szCs w:val="24"/>
+        </w:rPr>
+        <w:drawing>
+          <wp:inline distT="114300" distB="114300" distL="114300" distR="114300" wp14:anchorId="53B75C6F" wp14:editId="3C61E804">
+            <wp:extent cx="1862138" cy="1862138"/>
+            <wp:effectExtent l="0" t="0" r="0" b="0"/>
+            <wp:docPr id="16" name="image13.jpg" descr="merged.jpg"/>
+            <wp:cNvGraphicFramePr/>
+            <a:graphic xmlns:a="http://schemas.openxmlformats.org/drawingml/2006/main">
+              <a:graphicData uri="http://schemas.openxmlformats.org/drawingml/2006/picture">
+                <pic:pic xmlns:pic="http://schemas.openxmlformats.org/drawingml/2006/picture">
+                  <pic:nvPicPr>
+                    <pic:cNvPr id="0" name="image13.jpg" descr="merged.jpg"/>
+                    <pic:cNvPicPr preferRelativeResize="0"/>
+                  </pic:nvPicPr>
+                  <pic:blipFill>
+                    <a:blip r:embed="rId21"/>
+                    <a:srcRect/>
+                    <a:stretch>
+                      <a:fillRect/>
+                    </a:stretch>
+                  </pic:blipFill>
+                  <pic:spPr>
+                    <a:xfrm>
+                      <a:off x="0" y="0"/>
+                      <a:ext cx="1862138" cy="1862138"/>
+                    </a:xfrm>
+                    <a:prstGeom prst="rect">
+                      <a:avLst/>
+                    </a:prstGeom>
+                    <a:ln/>
+                  </pic:spPr>
+                </pic:pic>
+              </a:graphicData>
+            </a:graphic>
+          </wp:inline>
+        </w:drawing>
+      </w:r>
     </w:p>
     <w:p>
       <w:pPr>
         <w:pStyle w:val="Caption"/>
         <w:jc w:val="center"/>
         <w:rPr>
-          <w:rFonts w:ascii="Times New Roman" w:eastAsia="Times New Roman" w:hAnsi="Times New Roman" w:cs="Times New Roman"/>
-          <w:sz w:val="24"/>
-          <w:szCs w:val="24"/>
-        </w:rPr>
-      </w:pPr>
-      <w:r>
-        <w:t xml:space="preserve">Figure </w:t>
-      </w:r>
-      <w:fldSimple w:instr=" SEQ Figure \* ARABIC ">
-        <w:r>
-          <w:rPr>
-            <w:noProof/>
-          </w:rPr>
-          <w:t>11</w:t>
-        </w:r>
-      </w:fldSimple>
-      <w:r>
-        <w:t>: Saliency maps of two distinct images</w:t>
+          <w:rFonts w:ascii="Times New Roman" w:hAnsi="Times New Roman" w:cs="Times New Roman"/>
+          <w:sz w:val="24"/>
+          <w:szCs w:val="24"/>
+        </w:rPr>
+      </w:pPr>
+      <w:r>
+        <w:t>Figure 11: Saliency map of a whale displaying the most important features</w:t>
       </w:r>
     </w:p>
     <w:p>
@@ -5005,7 +5122,23 @@
           <w:sz w:val="24"/>
           <w:szCs w:val="24"/>
         </w:rPr>
-        <w:t xml:space="preserve"> we drew a saliency map of a sample image. </w:t>
+        <w:t xml:space="preserve"> we drew a saliency map of a sample image</w:t>
+      </w:r>
+      <w:r>
+        <w:rPr>
+          <w:rFonts w:ascii="Times New Roman" w:eastAsia="Times New Roman" w:hAnsi="Times New Roman" w:cs="Times New Roman"/>
+          <w:sz w:val="24"/>
+          <w:szCs w:val="24"/>
+        </w:rPr>
+        <w:t xml:space="preserve"> as described by Zeiler and Fergus [21]</w:t>
+      </w:r>
+      <w:r>
+        <w:rPr>
+          <w:rFonts w:ascii="Times New Roman" w:eastAsia="Times New Roman" w:hAnsi="Times New Roman" w:cs="Times New Roman"/>
+          <w:sz w:val="24"/>
+          <w:szCs w:val="24"/>
+        </w:rPr>
+        <w:t xml:space="preserve">. </w:t>
       </w:r>
       <w:r>
         <w:rPr>
@@ -5021,7 +5154,7 @@
           <w:sz w:val="24"/>
           <w:szCs w:val="24"/>
         </w:rPr>
-        <w:t xml:space="preserve">The results were disappointing as the hot areas of </w:t>
+        <w:t xml:space="preserve">The results </w:t>
       </w:r>
       <w:r>
         <w:rPr>
@@ -5030,7 +5163,15 @@
           <w:szCs w:val="24"/>
         </w:rPr>
         <w:lastRenderedPageBreak/>
-        <w:t>the saliency maps were showing that noisy areas were contributing more to classification than the desired features.</w:t>
+        <w:t>were disappointing as the hot areas of the saliency maps were showing that noisy areas were contributing more to classification than the desired features.</w:t>
+      </w:r>
+      <w:r>
+        <w:rPr>
+          <w:rFonts w:ascii="Times New Roman" w:eastAsia="Times New Roman" w:hAnsi="Times New Roman" w:cs="Times New Roman"/>
+          <w:sz w:val="24"/>
+          <w:szCs w:val="24"/>
+        </w:rPr>
+        <w:t xml:space="preserve"> Ideally the saliency heat map should only display the callosity pattern of the whale.</w:t>
       </w:r>
       <w:r>
         <w:rPr>
@@ -5046,7 +5187,15 @@
           <w:sz w:val="24"/>
           <w:szCs w:val="24"/>
         </w:rPr>
-        <w:t xml:space="preserve"> Appendix C</w:t>
+        <w:t xml:space="preserve"> </w:t>
+      </w:r>
+      <w:r>
+        <w:rPr>
+          <w:rFonts w:ascii="Times New Roman" w:eastAsia="Times New Roman" w:hAnsi="Times New Roman" w:cs="Times New Roman"/>
+          <w:sz w:val="24"/>
+          <w:szCs w:val="24"/>
+        </w:rPr>
+        <w:t>Appendix D</w:t>
       </w:r>
       <w:bookmarkStart w:id="0" w:name="_GoBack"/>
       <w:bookmarkEnd w:id="0"/>
@@ -5213,7 +5362,7 @@
                     <pic:cNvPicPr/>
                   </pic:nvPicPr>
                   <pic:blipFill>
-                    <a:blip r:embed="rId20" cstate="print">
+                    <a:blip r:embed="rId22" cstate="print">
                       <a:extLst>
                         <a:ext uri="{28A0092B-C50C-407E-A947-70E740481C1C}">
                           <a14:useLocalDpi xmlns:a14="http://schemas.microsoft.com/office/drawing/2010/main" val="0"/>
@@ -5259,104 +5408,6 @@
                 <pic:pic xmlns:pic="http://schemas.openxmlformats.org/drawingml/2006/picture">
                   <pic:nvPicPr>
                     <pic:cNvPr id="19" name="sqr crop.jpg"/>
-                    <pic:cNvPicPr/>
-                  </pic:nvPicPr>
-                  <pic:blipFill>
-                    <a:blip r:embed="rId21" cstate="print">
-                      <a:extLst>
-                        <a:ext uri="{28A0092B-C50C-407E-A947-70E740481C1C}">
-                          <a14:useLocalDpi xmlns:a14="http://schemas.microsoft.com/office/drawing/2010/main" val="0"/>
-                        </a:ext>
-                      </a:extLst>
-                    </a:blip>
-                    <a:stretch>
-                      <a:fillRect/>
-                    </a:stretch>
-                  </pic:blipFill>
-                  <pic:spPr>
-                    <a:xfrm>
-                      <a:off x="0" y="0"/>
-                      <a:ext cx="1298448" cy="1298448"/>
-                    </a:xfrm>
-                    <a:prstGeom prst="rect">
-                      <a:avLst/>
-                    </a:prstGeom>
-                  </pic:spPr>
-                </pic:pic>
-              </a:graphicData>
-            </a:graphic>
-          </wp:inline>
-        </w:drawing>
-      </w:r>
-      <w:r>
-        <w:rPr>
-          <w:rFonts w:ascii="Times New Roman" w:hAnsi="Times New Roman" w:cs="Times New Roman"/>
-          <w:noProof/>
-          <w:sz w:val="24"/>
-          <w:szCs w:val="24"/>
-        </w:rPr>
-        <w:drawing>
-          <wp:inline distT="0" distB="0" distL="0" distR="0" wp14:anchorId="7CC3F542" wp14:editId="5A3651EF">
-            <wp:extent cx="1298448" cy="1298448"/>
-            <wp:effectExtent l="0" t="0" r="0" b="0"/>
-            <wp:docPr id="20" name="Picture 20"/>
-            <wp:cNvGraphicFramePr>
-              <a:graphicFrameLocks xmlns:a="http://schemas.openxmlformats.org/drawingml/2006/main" noChangeAspect="1"/>
-            </wp:cNvGraphicFramePr>
-            <a:graphic xmlns:a="http://schemas.openxmlformats.org/drawingml/2006/main">
-              <a:graphicData uri="http://schemas.openxmlformats.org/drawingml/2006/picture">
-                <pic:pic xmlns:pic="http://schemas.openxmlformats.org/drawingml/2006/picture">
-                  <pic:nvPicPr>
-                    <pic:cNvPr id="20" name="sqr rotated and flipped.jpg"/>
-                    <pic:cNvPicPr/>
-                  </pic:nvPicPr>
-                  <pic:blipFill>
-                    <a:blip r:embed="rId22" cstate="print">
-                      <a:extLst>
-                        <a:ext uri="{28A0092B-C50C-407E-A947-70E740481C1C}">
-                          <a14:useLocalDpi xmlns:a14="http://schemas.microsoft.com/office/drawing/2010/main" val="0"/>
-                        </a:ext>
-                      </a:extLst>
-                    </a:blip>
-                    <a:stretch>
-                      <a:fillRect/>
-                    </a:stretch>
-                  </pic:blipFill>
-                  <pic:spPr>
-                    <a:xfrm>
-                      <a:off x="0" y="0"/>
-                      <a:ext cx="1298448" cy="1298448"/>
-                    </a:xfrm>
-                    <a:prstGeom prst="rect">
-                      <a:avLst/>
-                    </a:prstGeom>
-                  </pic:spPr>
-                </pic:pic>
-              </a:graphicData>
-            </a:graphic>
-          </wp:inline>
-        </w:drawing>
-      </w:r>
-      <w:r>
-        <w:rPr>
-          <w:rFonts w:ascii="Times New Roman" w:hAnsi="Times New Roman" w:cs="Times New Roman"/>
-          <w:noProof/>
-          <w:sz w:val="24"/>
-          <w:szCs w:val="24"/>
-        </w:rPr>
-        <w:drawing>
-          <wp:inline distT="0" distB="0" distL="0" distR="0" wp14:anchorId="553D85E5" wp14:editId="70F22453">
-            <wp:extent cx="1298448" cy="1298448"/>
-            <wp:effectExtent l="0" t="0" r="0" b="0"/>
-            <wp:docPr id="21" name="Picture 21"/>
-            <wp:cNvGraphicFramePr>
-              <a:graphicFrameLocks xmlns:a="http://schemas.openxmlformats.org/drawingml/2006/main" noChangeAspect="1"/>
-            </wp:cNvGraphicFramePr>
-            <a:graphic xmlns:a="http://schemas.openxmlformats.org/drawingml/2006/main">
-              <a:graphicData uri="http://schemas.openxmlformats.org/drawingml/2006/picture">
-                <pic:pic xmlns:pic="http://schemas.openxmlformats.org/drawingml/2006/picture">
-                  <pic:nvPicPr>
-                    <pic:cNvPr id="21" name="sqr rotated.jpg"/>
                     <pic:cNvPicPr/>
                   </pic:nvPicPr>
                   <pic:blipFill>
@@ -5386,6 +5437,104 @@
           </wp:inline>
         </w:drawing>
       </w:r>
+      <w:r>
+        <w:rPr>
+          <w:rFonts w:ascii="Times New Roman" w:hAnsi="Times New Roman" w:cs="Times New Roman"/>
+          <w:noProof/>
+          <w:sz w:val="24"/>
+          <w:szCs w:val="24"/>
+        </w:rPr>
+        <w:drawing>
+          <wp:inline distT="0" distB="0" distL="0" distR="0" wp14:anchorId="4D1AEAA0" wp14:editId="1CA7DAEA">
+            <wp:extent cx="1298448" cy="1298448"/>
+            <wp:effectExtent l="0" t="0" r="0" b="0"/>
+            <wp:docPr id="21" name="Picture 21"/>
+            <wp:cNvGraphicFramePr>
+              <a:graphicFrameLocks xmlns:a="http://schemas.openxmlformats.org/drawingml/2006/main" noChangeAspect="1"/>
+            </wp:cNvGraphicFramePr>
+            <a:graphic xmlns:a="http://schemas.openxmlformats.org/drawingml/2006/main">
+              <a:graphicData uri="http://schemas.openxmlformats.org/drawingml/2006/picture">
+                <pic:pic xmlns:pic="http://schemas.openxmlformats.org/drawingml/2006/picture">
+                  <pic:nvPicPr>
+                    <pic:cNvPr id="21" name="sqr rotated.jpg"/>
+                    <pic:cNvPicPr/>
+                  </pic:nvPicPr>
+                  <pic:blipFill>
+                    <a:blip r:embed="rId24" cstate="print">
+                      <a:extLst>
+                        <a:ext uri="{28A0092B-C50C-407E-A947-70E740481C1C}">
+                          <a14:useLocalDpi xmlns:a14="http://schemas.microsoft.com/office/drawing/2010/main" val="0"/>
+                        </a:ext>
+                      </a:extLst>
+                    </a:blip>
+                    <a:stretch>
+                      <a:fillRect/>
+                    </a:stretch>
+                  </pic:blipFill>
+                  <pic:spPr>
+                    <a:xfrm>
+                      <a:off x="0" y="0"/>
+                      <a:ext cx="1298448" cy="1298448"/>
+                    </a:xfrm>
+                    <a:prstGeom prst="rect">
+                      <a:avLst/>
+                    </a:prstGeom>
+                  </pic:spPr>
+                </pic:pic>
+              </a:graphicData>
+            </a:graphic>
+          </wp:inline>
+        </w:drawing>
+      </w:r>
+      <w:r>
+        <w:rPr>
+          <w:rFonts w:ascii="Times New Roman" w:hAnsi="Times New Roman" w:cs="Times New Roman"/>
+          <w:noProof/>
+          <w:sz w:val="24"/>
+          <w:szCs w:val="24"/>
+        </w:rPr>
+        <w:drawing>
+          <wp:inline distT="0" distB="0" distL="0" distR="0" wp14:anchorId="7CC3F542" wp14:editId="5A3651EF">
+            <wp:extent cx="1298448" cy="1298448"/>
+            <wp:effectExtent l="0" t="0" r="0" b="0"/>
+            <wp:docPr id="20" name="Picture 20"/>
+            <wp:cNvGraphicFramePr>
+              <a:graphicFrameLocks xmlns:a="http://schemas.openxmlformats.org/drawingml/2006/main" noChangeAspect="1"/>
+            </wp:cNvGraphicFramePr>
+            <a:graphic xmlns:a="http://schemas.openxmlformats.org/drawingml/2006/main">
+              <a:graphicData uri="http://schemas.openxmlformats.org/drawingml/2006/picture">
+                <pic:pic xmlns:pic="http://schemas.openxmlformats.org/drawingml/2006/picture">
+                  <pic:nvPicPr>
+                    <pic:cNvPr id="20" name="sqr rotated and flipped.jpg"/>
+                    <pic:cNvPicPr/>
+                  </pic:nvPicPr>
+                  <pic:blipFill>
+                    <a:blip r:embed="rId25" cstate="print">
+                      <a:extLst>
+                        <a:ext uri="{28A0092B-C50C-407E-A947-70E740481C1C}">
+                          <a14:useLocalDpi xmlns:a14="http://schemas.microsoft.com/office/drawing/2010/main" val="0"/>
+                        </a:ext>
+                      </a:extLst>
+                    </a:blip>
+                    <a:stretch>
+                      <a:fillRect/>
+                    </a:stretch>
+                  </pic:blipFill>
+                  <pic:spPr>
+                    <a:xfrm>
+                      <a:off x="0" y="0"/>
+                      <a:ext cx="1298448" cy="1298448"/>
+                    </a:xfrm>
+                    <a:prstGeom prst="rect">
+                      <a:avLst/>
+                    </a:prstGeom>
+                  </pic:spPr>
+                </pic:pic>
+              </a:graphicData>
+            </a:graphic>
+          </wp:inline>
+        </w:drawing>
+      </w:r>
     </w:p>
     <w:p>
       <w:pPr>
@@ -5477,6 +5626,52 @@
           <w:sz w:val="24"/>
           <w:szCs w:val="24"/>
         </w:rPr>
+        <w:t>Other promising techniques</w:t>
+      </w:r>
+    </w:p>
+    <w:p>
+      <w:pPr>
+        <w:rPr>
+          <w:rFonts w:ascii="Times New Roman" w:hAnsi="Times New Roman" w:cs="Times New Roman"/>
+          <w:sz w:val="24"/>
+          <w:szCs w:val="24"/>
+        </w:rPr>
+      </w:pPr>
+      <w:r>
+        <w:rPr>
+          <w:rFonts w:ascii="Times New Roman" w:hAnsi="Times New Roman" w:cs="Times New Roman"/>
+          <w:sz w:val="24"/>
+          <w:szCs w:val="24"/>
+        </w:rPr>
+        <w:t xml:space="preserve">It has been shown that a Support Vector Machine (SVM) can often perform better than a fully connected neural network. The SVM can potentially replace the fully connected layer that follows convolutional layers (Huang and Le Cun [21]). </w:t>
+      </w:r>
+      <w:r>
+        <w:rPr>
+          <w:rFonts w:ascii="Times New Roman" w:hAnsi="Times New Roman" w:cs="Times New Roman"/>
+          <w:sz w:val="24"/>
+          <w:szCs w:val="24"/>
+        </w:rPr>
+        <w:t>Another idea is to perform ZCA (zero component analysis) on the imagery as preprocessing. The ZCA transform should minimize cross-correlation of features.</w:t>
+      </w:r>
+    </w:p>
+    <w:p>
+      <w:pPr>
+        <w:pStyle w:val="Heading2"/>
+        <w:rPr>
+          <w:rFonts w:ascii="Arial" w:hAnsi="Arial" w:cs="Arial"/>
+          <w:color w:val="auto"/>
+          <w:sz w:val="24"/>
+          <w:szCs w:val="24"/>
+        </w:rPr>
+      </w:pPr>
+      <w:r>
+        <w:rPr>
+          <w:rFonts w:ascii="Arial" w:hAnsi="Arial" w:cs="Arial"/>
+          <w:color w:val="auto"/>
+          <w:sz w:val="24"/>
+          <w:szCs w:val="24"/>
+        </w:rPr>
+        <w:lastRenderedPageBreak/>
         <w:t>Improved hardware</w:t>
       </w:r>
     </w:p>
@@ -5538,71 +5733,8 @@
           <w:sz w:val="24"/>
           <w:szCs w:val="24"/>
         </w:rPr>
-        <w:t xml:space="preserve">We have confirmed that CNNs classify images that pose significant difficulty to untrained humans. While the results were less than ideal they were sufficient to show the feasibility of the solution. We conclude that the problem is too computationally intensive to solve using </w:t>
-      </w:r>
-      <w:r>
-        <w:rPr>
-          <w:rFonts w:ascii="Times New Roman" w:hAnsi="Times New Roman" w:cs="Times New Roman"/>
-          <w:sz w:val="24"/>
-          <w:szCs w:val="24"/>
-        </w:rPr>
-        <w:lastRenderedPageBreak/>
-        <w:t>unprocessed imagery. Therefore we propose a way of chaining machine learning driven preprocessing system. We have compared many different neural topologies and we concur with the trend in literature of using small kerneled stacked convolutions. Ultimately we must note that the heavy computational requirements remain a limiting factor for the usefulness of deep learning techniques in image recognition.</w:t>
-      </w:r>
-    </w:p>
-    <w:p>
-      <w:pPr>
-        <w:rPr>
-          <w:rFonts w:ascii="Times New Roman" w:hAnsi="Times New Roman" w:cs="Times New Roman"/>
-          <w:sz w:val="24"/>
-          <w:szCs w:val="24"/>
-        </w:rPr>
-      </w:pPr>
-    </w:p>
-    <w:p>
-      <w:pPr>
-        <w:rPr>
-          <w:rFonts w:ascii="Times New Roman" w:hAnsi="Times New Roman" w:cs="Times New Roman"/>
-          <w:sz w:val="24"/>
-          <w:szCs w:val="24"/>
-        </w:rPr>
-      </w:pPr>
-    </w:p>
-    <w:p>
-      <w:pPr>
-        <w:rPr>
-          <w:rFonts w:ascii="Times New Roman" w:hAnsi="Times New Roman" w:cs="Times New Roman"/>
-          <w:sz w:val="24"/>
-          <w:szCs w:val="24"/>
-        </w:rPr>
-      </w:pPr>
-    </w:p>
-    <w:p>
-      <w:pPr>
-        <w:rPr>
-          <w:rFonts w:ascii="Times New Roman" w:hAnsi="Times New Roman" w:cs="Times New Roman"/>
-          <w:sz w:val="24"/>
-          <w:szCs w:val="24"/>
-        </w:rPr>
-      </w:pPr>
-    </w:p>
-    <w:p>
-      <w:pPr>
-        <w:rPr>
-          <w:rFonts w:ascii="Times New Roman" w:hAnsi="Times New Roman" w:cs="Times New Roman"/>
-          <w:sz w:val="24"/>
-          <w:szCs w:val="24"/>
-        </w:rPr>
-      </w:pPr>
-    </w:p>
-    <w:p>
-      <w:pPr>
-        <w:rPr>
-          <w:rFonts w:ascii="Times New Roman" w:hAnsi="Times New Roman" w:cs="Times New Roman"/>
-          <w:sz w:val="24"/>
-          <w:szCs w:val="24"/>
-        </w:rPr>
-      </w:pPr>
+        <w:t>We have confirmed that CNNs classify images that pose significant difficulty to untrained humans. While the results were less than ideal they were sufficient to show the feasibility of the solution. We conclude that the problem is too computationally intensive to solve using unprocessed imagery. Therefore we propose a way of chaining machine learning driven preprocessing system. We have compared many different neural topologies and we concur with the trend in literature of using small kerneled stacked convolutions. Ultimately we must note that the heavy computational requirements remain a limiting factor for the usefulness of deep learning techniques in image recognition.</w:t>
+      </w:r>
     </w:p>
     <w:p>
       <w:pPr>
@@ -5914,16 +6046,6 @@
     </w:p>
     <w:p>
       <w:pPr>
-        <w:spacing w:after="0" w:line="240" w:lineRule="auto"/>
-        <w:rPr>
-          <w:rFonts w:ascii="Times New Roman" w:eastAsia="Times New Roman" w:hAnsi="Times New Roman" w:cs="Times New Roman"/>
-          <w:sz w:val="20"/>
-          <w:szCs w:val="20"/>
-        </w:rPr>
-      </w:pPr>
-    </w:p>
-    <w:p>
-      <w:pPr>
         <w:pStyle w:val="ListParagraph"/>
         <w:numPr>
           <w:ilvl w:val="0"/>
@@ -5967,6 +6089,11 @@
     <w:p>
       <w:pPr>
         <w:pStyle w:val="ListParagraph"/>
+        <w:numPr>
+          <w:ilvl w:val="0"/>
+          <w:numId w:val="9"/>
+        </w:numPr>
+        <w:spacing w:after="0" w:line="240" w:lineRule="auto"/>
         <w:ind w:left="360"/>
         <w:rPr>
           <w:rFonts w:ascii="Times New Roman" w:eastAsia="Times New Roman" w:hAnsi="Times New Roman" w:cs="Times New Roman"/>
@@ -5974,6 +6101,32 @@
           <w:szCs w:val="20"/>
         </w:rPr>
       </w:pPr>
+      <w:r>
+        <w:rPr>
+          <w:rFonts w:ascii="Times New Roman" w:eastAsia="Times New Roman" w:hAnsi="Times New Roman" w:cs="Times New Roman"/>
+          <w:sz w:val="20"/>
+          <w:szCs w:val="20"/>
+        </w:rPr>
+        <w:t xml:space="preserve">Le Cun, B. B., Denker, J. S., Henderson, D., Howard, R. E., Hubbard, W., &amp; Jackel, L. D. (1990). Handwritten digit recognition with a back-propagation network. In </w:t>
+      </w:r>
+      <w:r>
+        <w:rPr>
+          <w:rFonts w:ascii="Times New Roman" w:eastAsia="Times New Roman" w:hAnsi="Times New Roman" w:cs="Times New Roman"/>
+          <w:i/>
+          <w:iCs/>
+          <w:sz w:val="20"/>
+          <w:szCs w:val="20"/>
+        </w:rPr>
+        <w:t>Advances in neural information processing systems</w:t>
+      </w:r>
+      <w:r>
+        <w:rPr>
+          <w:rFonts w:ascii="Times New Roman" w:eastAsia="Times New Roman" w:hAnsi="Times New Roman" w:cs="Times New Roman"/>
+          <w:sz w:val="20"/>
+          <w:szCs w:val="20"/>
+        </w:rPr>
+        <w:t>.</w:t>
+      </w:r>
     </w:p>
     <w:p>
       <w:pPr>
@@ -5996,7 +6149,7 @@
           <w:sz w:val="20"/>
           <w:szCs w:val="20"/>
         </w:rPr>
-        <w:t xml:space="preserve">Le Cun, B. B., Denker, J. S., Henderson, D., Howard, R. E., Hubbard, W., &amp; Jackel, L. D. (1990). Handwritten digit recognition with a back-propagation network. In </w:t>
+        <w:t xml:space="preserve">Russakovsky, O., Deng, J., Su, H., Krause, J., Satheesh, S., Ma, S., ... &amp; Berg, A. C. (2014). Imagenet large scale visual recognition challenge. </w:t>
       </w:r>
       <w:r>
         <w:rPr>
@@ -6006,27 +6159,16 @@
           <w:sz w:val="20"/>
           <w:szCs w:val="20"/>
         </w:rPr>
-        <w:t>Advances in neural information processing systems</w:t>
-      </w:r>
-      <w:r>
-        <w:rPr>
-          <w:rFonts w:ascii="Times New Roman" w:eastAsia="Times New Roman" w:hAnsi="Times New Roman" w:cs="Times New Roman"/>
-          <w:sz w:val="20"/>
-          <w:szCs w:val="20"/>
-        </w:rPr>
-        <w:t>.</w:t>
-      </w:r>
-    </w:p>
-    <w:p>
-      <w:pPr>
-        <w:pStyle w:val="ListParagraph"/>
-        <w:ind w:left="360"/>
-        <w:rPr>
-          <w:rFonts w:ascii="Times New Roman" w:eastAsia="Times New Roman" w:hAnsi="Times New Roman" w:cs="Times New Roman"/>
-          <w:sz w:val="20"/>
-          <w:szCs w:val="20"/>
-        </w:rPr>
-      </w:pPr>
+        <w:t>International Journal of Computer Vision</w:t>
+      </w:r>
+      <w:r>
+        <w:rPr>
+          <w:rFonts w:ascii="Times New Roman" w:eastAsia="Times New Roman" w:hAnsi="Times New Roman" w:cs="Times New Roman"/>
+          <w:sz w:val="20"/>
+          <w:szCs w:val="20"/>
+        </w:rPr>
+        <w:t>, 1-42.</w:t>
+      </w:r>
     </w:p>
     <w:p>
       <w:pPr>
@@ -6049,7 +6191,7 @@
           <w:sz w:val="20"/>
           <w:szCs w:val="20"/>
         </w:rPr>
-        <w:t xml:space="preserve">Russakovsky, O., Deng, J., Su, H., Krause, J., Satheesh, S., Ma, S., ... &amp; Berg, A. C. (2014). Imagenet large scale visual recognition challenge. </w:t>
+        <w:t xml:space="preserve">Lindeberg, T. (2013). A computational theory of visual receptive fields. </w:t>
       </w:r>
       <w:r>
         <w:rPr>
@@ -6059,27 +6201,34 @@
           <w:sz w:val="20"/>
           <w:szCs w:val="20"/>
         </w:rPr>
-        <w:t>International Journal of Computer Vision</w:t>
-      </w:r>
-      <w:r>
-        <w:rPr>
-          <w:rFonts w:ascii="Times New Roman" w:eastAsia="Times New Roman" w:hAnsi="Times New Roman" w:cs="Times New Roman"/>
-          <w:sz w:val="20"/>
-          <w:szCs w:val="20"/>
-        </w:rPr>
-        <w:t>, 1-42.</w:t>
-      </w:r>
-    </w:p>
-    <w:p>
-      <w:pPr>
-        <w:pStyle w:val="ListParagraph"/>
-        <w:ind w:left="360"/>
-        <w:rPr>
-          <w:rFonts w:ascii="Times New Roman" w:eastAsia="Times New Roman" w:hAnsi="Times New Roman" w:cs="Times New Roman"/>
-          <w:sz w:val="20"/>
-          <w:szCs w:val="20"/>
-        </w:rPr>
-      </w:pPr>
+        <w:t>Biological cybernetics</w:t>
+      </w:r>
+      <w:r>
+        <w:rPr>
+          <w:rFonts w:ascii="Times New Roman" w:eastAsia="Times New Roman" w:hAnsi="Times New Roman" w:cs="Times New Roman"/>
+          <w:sz w:val="20"/>
+          <w:szCs w:val="20"/>
+        </w:rPr>
+        <w:t xml:space="preserve">, </w:t>
+      </w:r>
+      <w:r>
+        <w:rPr>
+          <w:rFonts w:ascii="Times New Roman" w:eastAsia="Times New Roman" w:hAnsi="Times New Roman" w:cs="Times New Roman"/>
+          <w:i/>
+          <w:iCs/>
+          <w:sz w:val="20"/>
+          <w:szCs w:val="20"/>
+        </w:rPr>
+        <w:t>107</w:t>
+      </w:r>
+      <w:r>
+        <w:rPr>
+          <w:rFonts w:ascii="Times New Roman" w:eastAsia="Times New Roman" w:hAnsi="Times New Roman" w:cs="Times New Roman"/>
+          <w:sz w:val="20"/>
+          <w:szCs w:val="20"/>
+        </w:rPr>
+        <w:t>(6), 589-635</w:t>
+      </w:r>
     </w:p>
     <w:p>
       <w:pPr>
@@ -6098,11 +6247,31 @@
       </w:pPr>
       <w:r>
         <w:rPr>
-          <w:rFonts w:ascii="Times New Roman" w:eastAsia="Times New Roman" w:hAnsi="Times New Roman" w:cs="Times New Roman"/>
-          <w:sz w:val="20"/>
-          <w:szCs w:val="20"/>
-        </w:rPr>
-        <w:t xml:space="preserve">Lindeberg, T. (2013). A computational theory of visual receptive fields. </w:t>
+          <w:rFonts w:ascii="Times New Roman" w:hAnsi="Times New Roman" w:cs="Times New Roman"/>
+          <w:sz w:val="20"/>
+          <w:szCs w:val="20"/>
+        </w:rPr>
+        <w:t>North Atlantic Right Whale Catalog. (1997). Retrieved December 27, 2015, from http://rwcatalog.neaq.org</w:t>
+      </w:r>
+    </w:p>
+    <w:p>
+      <w:pPr>
+        <w:pStyle w:val="ListParagraph"/>
+        <w:spacing w:after="0" w:line="240" w:lineRule="auto"/>
+        <w:ind w:left="360"/>
+        <w:rPr>
+          <w:rFonts w:ascii="Times New Roman" w:eastAsia="Times New Roman" w:hAnsi="Times New Roman" w:cs="Times New Roman"/>
+          <w:sz w:val="20"/>
+          <w:szCs w:val="20"/>
+        </w:rPr>
+      </w:pPr>
+      <w:r>
+        <w:rPr>
+          <w:rFonts w:ascii="Times New Roman" w:eastAsia="Times New Roman" w:hAnsi="Times New Roman" w:cs="Times New Roman"/>
+          <w:sz w:val="20"/>
+          <w:szCs w:val="20"/>
+        </w:rPr>
+        <w:t xml:space="preserve">Piccardi, Massimo. "Background subtraction techniques: a review." </w:t>
       </w:r>
       <w:r>
         <w:rPr>
@@ -6112,44 +6281,16 @@
           <w:sz w:val="20"/>
           <w:szCs w:val="20"/>
         </w:rPr>
-        <w:t>Biological cybernetics</w:t>
-      </w:r>
-      <w:r>
-        <w:rPr>
-          <w:rFonts w:ascii="Times New Roman" w:eastAsia="Times New Roman" w:hAnsi="Times New Roman" w:cs="Times New Roman"/>
-          <w:sz w:val="20"/>
-          <w:szCs w:val="20"/>
-        </w:rPr>
-        <w:t xml:space="preserve">, </w:t>
-      </w:r>
-      <w:r>
-        <w:rPr>
-          <w:rFonts w:ascii="Times New Roman" w:eastAsia="Times New Roman" w:hAnsi="Times New Roman" w:cs="Times New Roman"/>
-          <w:i/>
-          <w:iCs/>
-          <w:sz w:val="20"/>
-          <w:szCs w:val="20"/>
-        </w:rPr>
-        <w:t>107</w:t>
-      </w:r>
-      <w:r>
-        <w:rPr>
-          <w:rFonts w:ascii="Times New Roman" w:eastAsia="Times New Roman" w:hAnsi="Times New Roman" w:cs="Times New Roman"/>
-          <w:sz w:val="20"/>
-          <w:szCs w:val="20"/>
-        </w:rPr>
-        <w:t>(6), 589-635.</w:t>
-      </w:r>
-    </w:p>
-    <w:p>
-      <w:pPr>
-        <w:spacing w:after="0" w:line="240" w:lineRule="auto"/>
-        <w:rPr>
-          <w:rFonts w:ascii="Times New Roman" w:hAnsi="Times New Roman" w:cs="Times New Roman"/>
-          <w:sz w:val="20"/>
-          <w:szCs w:val="20"/>
-        </w:rPr>
-      </w:pPr>
+        <w:t>Systems, man and cybernetics, 2004 IEEE international conference on</w:t>
+      </w:r>
+      <w:r>
+        <w:rPr>
+          <w:rFonts w:ascii="Times New Roman" w:eastAsia="Times New Roman" w:hAnsi="Times New Roman" w:cs="Times New Roman"/>
+          <w:sz w:val="20"/>
+          <w:szCs w:val="20"/>
+        </w:rPr>
+        <w:t>. Vol. 4. IEEE, 2004</w:t>
+      </w:r>
     </w:p>
     <w:p>
       <w:pPr>
@@ -6168,31 +6309,11 @@
       </w:pPr>
       <w:r>
         <w:rPr>
-          <w:rFonts w:ascii="Times New Roman" w:hAnsi="Times New Roman" w:cs="Times New Roman"/>
-          <w:sz w:val="20"/>
-          <w:szCs w:val="20"/>
-        </w:rPr>
-        <w:t>North Atlantic Right Whale Catalog. (1997). Retrieved December 27, 2015, from http://rwcatalog.neaq.org</w:t>
-      </w:r>
-    </w:p>
-    <w:p>
-      <w:pPr>
-        <w:pStyle w:val="ListParagraph"/>
-        <w:spacing w:after="0" w:line="240" w:lineRule="auto"/>
-        <w:ind w:left="360"/>
-        <w:rPr>
-          <w:rFonts w:ascii="Times New Roman" w:eastAsia="Times New Roman" w:hAnsi="Times New Roman" w:cs="Times New Roman"/>
-          <w:sz w:val="20"/>
-          <w:szCs w:val="20"/>
-        </w:rPr>
-      </w:pPr>
-      <w:r>
-        <w:rPr>
-          <w:rFonts w:ascii="Times New Roman" w:eastAsia="Times New Roman" w:hAnsi="Times New Roman" w:cs="Times New Roman"/>
-          <w:sz w:val="20"/>
-          <w:szCs w:val="20"/>
-        </w:rPr>
-        <w:t xml:space="preserve">Piccardi, Massimo. "Background subtraction techniques: a review." </w:t>
+          <w:rFonts w:ascii="Times New Roman" w:eastAsia="Times New Roman" w:hAnsi="Times New Roman" w:cs="Times New Roman"/>
+          <w:sz w:val="20"/>
+          <w:szCs w:val="20"/>
+        </w:rPr>
+        <w:t xml:space="preserve">Fujiwara, M., &amp; Caswell, H. (2001). Demography of the endangered North Atlantic right whale. </w:t>
       </w:r>
       <w:r>
         <w:rPr>
@@ -6202,28 +6323,34 @@
           <w:sz w:val="20"/>
           <w:szCs w:val="20"/>
         </w:rPr>
-        <w:t>Systems, man and cybernetics, 2004 IEEE international conference on</w:t>
-      </w:r>
-      <w:r>
-        <w:rPr>
-          <w:rFonts w:ascii="Times New Roman" w:eastAsia="Times New Roman" w:hAnsi="Times New Roman" w:cs="Times New Roman"/>
-          <w:sz w:val="20"/>
-          <w:szCs w:val="20"/>
-        </w:rPr>
-        <w:t>. Vol. 4. IEEE, 2004.</w:t>
-      </w:r>
-    </w:p>
-    <w:p>
-      <w:pPr>
-        <w:pStyle w:val="ListParagraph"/>
-        <w:spacing w:after="0" w:line="240" w:lineRule="auto"/>
-        <w:ind w:left="0"/>
-        <w:rPr>
-          <w:rFonts w:ascii="Times New Roman" w:eastAsia="Times New Roman" w:hAnsi="Times New Roman" w:cs="Times New Roman"/>
-          <w:sz w:val="20"/>
-          <w:szCs w:val="20"/>
-        </w:rPr>
-      </w:pPr>
+        <w:t>Nature</w:t>
+      </w:r>
+      <w:r>
+        <w:rPr>
+          <w:rFonts w:ascii="Times New Roman" w:eastAsia="Times New Roman" w:hAnsi="Times New Roman" w:cs="Times New Roman"/>
+          <w:sz w:val="20"/>
+          <w:szCs w:val="20"/>
+        </w:rPr>
+        <w:t xml:space="preserve">, </w:t>
+      </w:r>
+      <w:r>
+        <w:rPr>
+          <w:rFonts w:ascii="Times New Roman" w:eastAsia="Times New Roman" w:hAnsi="Times New Roman" w:cs="Times New Roman"/>
+          <w:i/>
+          <w:iCs/>
+          <w:sz w:val="20"/>
+          <w:szCs w:val="20"/>
+        </w:rPr>
+        <w:t>414</w:t>
+      </w:r>
+      <w:r>
+        <w:rPr>
+          <w:rFonts w:ascii="Times New Roman" w:eastAsia="Times New Roman" w:hAnsi="Times New Roman" w:cs="Times New Roman"/>
+          <w:sz w:val="20"/>
+          <w:szCs w:val="20"/>
+        </w:rPr>
+        <w:t>(6863), 537-541.</w:t>
+      </w:r>
     </w:p>
     <w:p>
       <w:pPr>
@@ -6246,7 +6373,7 @@
           <w:sz w:val="20"/>
           <w:szCs w:val="20"/>
         </w:rPr>
-        <w:t xml:space="preserve">Fujiwara, M., &amp; Caswell, H. (2001). Demography of the endangered North Atlantic right whale. </w:t>
+        <w:t xml:space="preserve">Srivastava, N., Hinton, G., Krizhevsky, A., Sutskever, I., &amp; Salakhutdinov, R. (2014). Dropout: A simple way to prevent neural networks from overfitting. </w:t>
       </w:r>
       <w:r>
         <w:rPr>
@@ -6256,7 +6383,7 @@
           <w:sz w:val="20"/>
           <w:szCs w:val="20"/>
         </w:rPr>
-        <w:t>Nature</w:t>
+        <w:t>The Journal of Machine Learning Research</w:t>
       </w:r>
       <w:r>
         <w:rPr>
@@ -6274,15 +6401,15 @@
           <w:sz w:val="20"/>
           <w:szCs w:val="20"/>
         </w:rPr>
-        <w:t>414</w:t>
-      </w:r>
-      <w:r>
-        <w:rPr>
-          <w:rFonts w:ascii="Times New Roman" w:eastAsia="Times New Roman" w:hAnsi="Times New Roman" w:cs="Times New Roman"/>
-          <w:sz w:val="20"/>
-          <w:szCs w:val="20"/>
-        </w:rPr>
-        <w:t>(6863), 537-541.</w:t>
+        <w:t>15</w:t>
+      </w:r>
+      <w:r>
+        <w:rPr>
+          <w:rFonts w:ascii="Times New Roman" w:eastAsia="Times New Roman" w:hAnsi="Times New Roman" w:cs="Times New Roman"/>
+          <w:sz w:val="20"/>
+          <w:szCs w:val="20"/>
+        </w:rPr>
+        <w:t>(1), 1929-1958.</w:t>
       </w:r>
     </w:p>
     <w:p>
@@ -6306,54 +6433,8 @@
           <w:sz w:val="20"/>
           <w:szCs w:val="20"/>
         </w:rPr>
-        <w:t xml:space="preserve">Srivastava, N., Hinton, G., Krizhevsky, A., Sutskever, I., &amp; Salakhutdinov, R. (2014). Dropout: A simple way to prevent neural networks from overfitting. </w:t>
-      </w:r>
-      <w:r>
-        <w:rPr>
-          <w:rFonts w:ascii="Times New Roman" w:eastAsia="Times New Roman" w:hAnsi="Times New Roman" w:cs="Times New Roman"/>
-          <w:i/>
-          <w:iCs/>
-          <w:sz w:val="20"/>
-          <w:szCs w:val="20"/>
-        </w:rPr>
-        <w:t>The Journal of Machine Learning Research</w:t>
-      </w:r>
-      <w:r>
-        <w:rPr>
-          <w:rFonts w:ascii="Times New Roman" w:eastAsia="Times New Roman" w:hAnsi="Times New Roman" w:cs="Times New Roman"/>
-          <w:sz w:val="20"/>
-          <w:szCs w:val="20"/>
-        </w:rPr>
-        <w:t xml:space="preserve">, </w:t>
-      </w:r>
-      <w:r>
-        <w:rPr>
-          <w:rFonts w:ascii="Times New Roman" w:eastAsia="Times New Roman" w:hAnsi="Times New Roman" w:cs="Times New Roman"/>
-          <w:i/>
-          <w:iCs/>
-          <w:sz w:val="20"/>
-          <w:szCs w:val="20"/>
-        </w:rPr>
-        <w:t>15</w:t>
-      </w:r>
-      <w:r>
-        <w:rPr>
-          <w:rFonts w:ascii="Times New Roman" w:eastAsia="Times New Roman" w:hAnsi="Times New Roman" w:cs="Times New Roman"/>
-          <w:sz w:val="20"/>
-          <w:szCs w:val="20"/>
-        </w:rPr>
-        <w:t>(1), 1929-1958.</w:t>
-      </w:r>
-    </w:p>
-    <w:p>
-      <w:pPr>
-        <w:spacing w:after="0" w:line="240" w:lineRule="auto"/>
-        <w:rPr>
-          <w:rFonts w:ascii="Times New Roman" w:eastAsia="Times New Roman" w:hAnsi="Times New Roman" w:cs="Times New Roman"/>
-          <w:sz w:val="20"/>
-          <w:szCs w:val="20"/>
-        </w:rPr>
-      </w:pPr>
+        <w:t>Nair, V., &amp; Hinton, G. E. (2010). Rectified linear units improve restricted boltzmann machines. In Proceedings of the 27th International Conference on Machine Learning (ICML-10) (pp. 807-814).</w:t>
+      </w:r>
     </w:p>
     <w:p>
       <w:pPr>
@@ -6376,7 +6457,7 @@
           <w:sz w:val="20"/>
           <w:szCs w:val="20"/>
         </w:rPr>
-        <w:t>Nair, V., &amp; Hinton, G. E. (2010). Rectified linear units improve restricted boltzmann machines. In Proceedings of the 27th International Conference on Machine Learning (ICML-10) (pp. 807-814).</w:t>
+        <w:t>Coomans, D., &amp; Massart, D. L. (1982). Alternative k-nearest neighbour rules in supervised pattern recognition: Part 1. k-Nearest neighbour classification by using alternative voting rules. Analytica Chimica Acta, 136, 15-27.</w:t>
       </w:r>
     </w:p>
     <w:p>
@@ -6400,7 +6481,7 @@
           <w:sz w:val="20"/>
           <w:szCs w:val="20"/>
         </w:rPr>
-        <w:t>Coomans, D., &amp; Massart, D. L. (1982). Alternative k-nearest neighbour rules in supervised pattern recognition: Part 1. k-Nearest neighbour classification by using alternative voting rules. Analytica Chimica Acta, 136, 15-27.</w:t>
+        <w:t>Jolliffe, I. (2002). Principal component analysis. John Wiley &amp; Sons, Ltd.</w:t>
       </w:r>
     </w:p>
     <w:p>
@@ -6424,7 +6505,7 @@
           <w:sz w:val="20"/>
           <w:szCs w:val="20"/>
         </w:rPr>
-        <w:t>Jolliffe, I. (2002). Principal component analysis. John Wiley &amp; Sons, Ltd.</w:t>
+        <w:t>Ji, S., &amp; Ye, J. (2008). Generalized linear discriminant analysis: a unified framework and efficient model selection. Neural Networks, IEEE Transactions on, 19(10), 1768-1782.</w:t>
       </w:r>
     </w:p>
     <w:p>
@@ -6447,8 +6528,66 @@
           <w:rFonts w:ascii="Times New Roman" w:eastAsia="Times New Roman" w:hAnsi="Times New Roman" w:cs="Times New Roman"/>
           <w:sz w:val="20"/>
           <w:szCs w:val="20"/>
-        </w:rPr>
-        <w:t>Ji, S., &amp; Ye, J. (2008). Generalized linear discriminant analysis: a unified framework and efficient model selection. Neural Networks, IEEE Transactions on, 19(10), 1768-1782.</w:t>
+          <w:lang w:val="es-ES"/>
+        </w:rPr>
+        <w:t xml:space="preserve">Martínez, A. M., &amp; Kak, A. C. (2001). </w:t>
+      </w:r>
+      <w:r>
+        <w:rPr>
+          <w:rFonts w:ascii="Times New Roman" w:eastAsia="Times New Roman" w:hAnsi="Times New Roman" w:cs="Times New Roman"/>
+          <w:sz w:val="20"/>
+          <w:szCs w:val="20"/>
+        </w:rPr>
+        <w:t>Pca versus lda. Pattern Analysis and Machine Intelligence, IEEE Transactions on, 23(2), 228-233.</w:t>
+      </w:r>
+    </w:p>
+    <w:p>
+      <w:pPr>
+        <w:pStyle w:val="ListParagraph"/>
+        <w:numPr>
+          <w:ilvl w:val="0"/>
+          <w:numId w:val="9"/>
+        </w:numPr>
+        <w:ind w:left="360"/>
+        <w:rPr>
+          <w:rFonts w:ascii="Times New Roman" w:hAnsi="Times New Roman" w:cs="Times New Roman"/>
+          <w:sz w:val="20"/>
+          <w:szCs w:val="20"/>
+        </w:rPr>
+      </w:pPr>
+      <w:r>
+        <w:rPr>
+          <w:rFonts w:ascii="Times New Roman" w:hAnsi="Times New Roman" w:cs="Times New Roman"/>
+          <w:sz w:val="20"/>
+          <w:szCs w:val="20"/>
+        </w:rPr>
+        <w:t>Mitchell, T. (</w:t>
+      </w:r>
+      <w:r>
+        <w:rPr>
+          <w:rFonts w:ascii="Times New Roman" w:hAnsi="Times New Roman" w:cs="Times New Roman"/>
+          <w:sz w:val="20"/>
+          <w:szCs w:val="20"/>
+        </w:rPr>
+        <w:t xml:space="preserve">1997). </w:t>
+      </w:r>
+      <w:r>
+        <w:rPr>
+          <w:rFonts w:ascii="Times New Roman" w:hAnsi="Times New Roman" w:cs="Times New Roman"/>
+          <w:i/>
+          <w:iCs/>
+          <w:sz w:val="20"/>
+          <w:szCs w:val="20"/>
+        </w:rPr>
+        <w:t>Machine Learning</w:t>
+      </w:r>
+      <w:r>
+        <w:rPr>
+          <w:rFonts w:ascii="Times New Roman" w:hAnsi="Times New Roman" w:cs="Times New Roman"/>
+          <w:sz w:val="20"/>
+          <w:szCs w:val="20"/>
+        </w:rPr>
+        <w:t>. New York: McGraw-Hill.</w:t>
       </w:r>
     </w:p>
     <w:p>
@@ -6468,43 +6607,11 @@
       </w:pPr>
       <w:r>
         <w:rPr>
-          <w:rFonts w:ascii="Times New Roman" w:eastAsia="Times New Roman" w:hAnsi="Times New Roman" w:cs="Times New Roman"/>
-          <w:sz w:val="20"/>
-          <w:szCs w:val="20"/>
-          <w:lang w:val="es-ES"/>
-        </w:rPr>
-        <w:t xml:space="preserve">Martínez, A. M., &amp; Kak, A. C. (2001). </w:t>
-      </w:r>
-      <w:r>
-        <w:rPr>
-          <w:rFonts w:ascii="Times New Roman" w:eastAsia="Times New Roman" w:hAnsi="Times New Roman" w:cs="Times New Roman"/>
-          <w:sz w:val="20"/>
-          <w:szCs w:val="20"/>
-        </w:rPr>
-        <w:t>Pca versus lda. Pattern Analysis and Machine Intelligence, IEEE Transactions on, 23(2), 228-233.</w:t>
-      </w:r>
-    </w:p>
-    <w:p>
-      <w:pPr>
-        <w:pStyle w:val="ListParagraph"/>
-        <w:numPr>
-          <w:ilvl w:val="0"/>
-          <w:numId w:val="9"/>
-        </w:numPr>
-        <w:ind w:left="360"/>
-        <w:rPr>
-          <w:rFonts w:ascii="Times New Roman" w:hAnsi="Times New Roman" w:cs="Times New Roman"/>
-          <w:sz w:val="20"/>
-          <w:szCs w:val="20"/>
-        </w:rPr>
-      </w:pPr>
-      <w:r>
-        <w:rPr>
-          <w:rFonts w:ascii="Times New Roman" w:hAnsi="Times New Roman" w:cs="Times New Roman"/>
-          <w:sz w:val="20"/>
-          <w:szCs w:val="20"/>
-        </w:rPr>
-        <w:t xml:space="preserve">Mitchell, T. (1997). </w:t>
+          <w:rFonts w:ascii="Times New Roman" w:hAnsi="Times New Roman" w:cs="Times New Roman"/>
+          <w:sz w:val="20"/>
+          <w:szCs w:val="20"/>
+        </w:rPr>
+        <w:t xml:space="preserve">Kingma, D., &amp; Ba, J. (2014). Adam: A method for stochastic optimization. </w:t>
       </w:r>
       <w:r>
         <w:rPr>
@@ -6514,15 +6621,15 @@
           <w:sz w:val="20"/>
           <w:szCs w:val="20"/>
         </w:rPr>
-        <w:t>Machine Learning</w:t>
-      </w:r>
-      <w:r>
-        <w:rPr>
-          <w:rFonts w:ascii="Times New Roman" w:hAnsi="Times New Roman" w:cs="Times New Roman"/>
-          <w:sz w:val="20"/>
-          <w:szCs w:val="20"/>
-        </w:rPr>
-        <w:t>. New York: McGraw-Hill.</w:t>
+        <w:t>arXiv preprint arXiv:1412.6980</w:t>
+      </w:r>
+      <w:r>
+        <w:rPr>
+          <w:rFonts w:ascii="Times New Roman" w:hAnsi="Times New Roman" w:cs="Times New Roman"/>
+          <w:sz w:val="20"/>
+          <w:szCs w:val="20"/>
+        </w:rPr>
+        <w:t>.</w:t>
       </w:r>
     </w:p>
     <w:p>
@@ -6546,25 +6653,15 @@
           <w:sz w:val="20"/>
           <w:szCs w:val="20"/>
         </w:rPr>
-        <w:t xml:space="preserve">Kingma, D., &amp; Ba, J. (2014). Adam: A method for stochastic optimization. </w:t>
-      </w:r>
-      <w:r>
-        <w:rPr>
-          <w:rFonts w:ascii="Times New Roman" w:hAnsi="Times New Roman" w:cs="Times New Roman"/>
-          <w:i/>
-          <w:iCs/>
-          <w:sz w:val="20"/>
-          <w:szCs w:val="20"/>
-        </w:rPr>
-        <w:t>arXiv preprint arXiv:1412.6980</w:t>
-      </w:r>
-      <w:r>
-        <w:rPr>
-          <w:rFonts w:ascii="Times New Roman" w:hAnsi="Times New Roman" w:cs="Times New Roman"/>
-          <w:sz w:val="20"/>
-          <w:szCs w:val="20"/>
-        </w:rPr>
-        <w:t>.</w:t>
+        <w:t>Bogucki, R. (</w:t>
+      </w:r>
+      <w:r>
+        <w:rPr>
+          <w:rFonts w:ascii="Times New Roman" w:eastAsia="Times New Roman" w:hAnsi="Times New Roman" w:cs="Times New Roman"/>
+          <w:sz w:val="20"/>
+          <w:szCs w:val="20"/>
+        </w:rPr>
+        <w:t>2016, January 16). Which whale is it, anyway? Face recognition for right whales using deep learning | deepsense.io. Retrieved January 18, 2016, from http://deepsense.io/deep-learning-right-whale-recognition-kaggle/</w:t>
       </w:r>
     </w:p>
     <w:p>
@@ -6584,19 +6681,11 @@
       </w:pPr>
       <w:r>
         <w:rPr>
-          <w:rFonts w:ascii="Times New Roman" w:hAnsi="Times New Roman" w:cs="Times New Roman"/>
-          <w:sz w:val="20"/>
-          <w:szCs w:val="20"/>
-        </w:rPr>
-        <w:t>Bogucki, R. (</w:t>
-      </w:r>
-      <w:r>
-        <w:rPr>
-          <w:rFonts w:ascii="Times New Roman" w:eastAsia="Times New Roman" w:hAnsi="Times New Roman" w:cs="Times New Roman"/>
-          <w:sz w:val="20"/>
-          <w:szCs w:val="20"/>
-        </w:rPr>
-        <w:t>2016, January 16). Which whale is it, anyway? Face recognition for right whales using deep learning | deepsense.io. Retrieved January 18, 2016, from http://deepsense.io/deep-learning-right-whale-recognition-kaggle/</w:t>
+          <w:rFonts w:ascii="Times New Roman" w:eastAsia="Times New Roman" w:hAnsi="Times New Roman" w:cs="Times New Roman"/>
+          <w:sz w:val="20"/>
+          <w:szCs w:val="20"/>
+        </w:rPr>
+        <w:t>Lau, F. (2016, January 6). Recognizing and Localizing Endangered Right Whales with Extremely Deep Neural Networks. Retrieved January 18, 2016, from http://felixlaumon.github.io/2015/01/08/kaggle-right-whale.html</w:t>
       </w:r>
     </w:p>
     <w:p>
@@ -6620,7 +6709,7 @@
           <w:sz w:val="20"/>
           <w:szCs w:val="20"/>
         </w:rPr>
-        <w:t>Lau, F. (2016, January 6). Recognizing and Localizing Endangered Right Whales with Extremely Deep Neural Networks. Retrieved January 18, 2016, from http://felixlaumon.github.io/2015/01/08/kaggle-right-whale.html</w:t>
+        <w:t>Google. (n.d.). TensorFlow API Documentation. Retrieved January 21, 2016, from https://www.tensorflow.org/versions/master/api_docs/index.html</w:t>
       </w:r>
     </w:p>
     <w:p>
@@ -6644,7 +6733,49 @@
           <w:sz w:val="20"/>
           <w:szCs w:val="20"/>
         </w:rPr>
-        <w:t>Google. (n.d.). TensorFlow API Documentation. Retrieved January 21, 2016, from https://www.tensorflow.org/versions/master/api_docs/index.html</w:t>
+        <w:t xml:space="preserve">Zeiler, M. D., &amp; Fergus, R. (2014). Visualizing and understanding convolutional networks. In </w:t>
+      </w:r>
+      <w:r>
+        <w:rPr>
+          <w:rFonts w:ascii="Times New Roman" w:eastAsia="Times New Roman" w:hAnsi="Times New Roman" w:cs="Times New Roman"/>
+          <w:i/>
+          <w:iCs/>
+          <w:sz w:val="20"/>
+          <w:szCs w:val="20"/>
+        </w:rPr>
+        <w:t>Computer Vision–ECCV 2014</w:t>
+      </w:r>
+      <w:r>
+        <w:rPr>
+          <w:rFonts w:ascii="Times New Roman" w:eastAsia="Times New Roman" w:hAnsi="Times New Roman" w:cs="Times New Roman"/>
+          <w:sz w:val="20"/>
+          <w:szCs w:val="20"/>
+        </w:rPr>
+        <w:t xml:space="preserve"> (pp. 818-833). Springer International Publishing.</w:t>
+      </w:r>
+    </w:p>
+    <w:p>
+      <w:pPr>
+        <w:pStyle w:val="ListParagraph"/>
+        <w:numPr>
+          <w:ilvl w:val="0"/>
+          <w:numId w:val="9"/>
+        </w:numPr>
+        <w:spacing w:after="0" w:line="240" w:lineRule="auto"/>
+        <w:ind w:left="360"/>
+        <w:rPr>
+          <w:rFonts w:ascii="Times New Roman" w:eastAsia="Times New Roman" w:hAnsi="Times New Roman" w:cs="Times New Roman"/>
+          <w:sz w:val="20"/>
+          <w:szCs w:val="20"/>
+        </w:rPr>
+      </w:pPr>
+      <w:r>
+        <w:rPr>
+          <w:rFonts w:ascii="Times New Roman" w:eastAsia="Times New Roman" w:hAnsi="Times New Roman" w:cs="Times New Roman"/>
+          <w:sz w:val="20"/>
+          <w:szCs w:val="20"/>
+        </w:rPr>
+        <w:t>Huang, F. J., &amp; LeCun, Y. (2006). Large-scale learning with svm and convolutional netw for generic object recognition. In 2006 IEEE Computer Society Conference on Computer Vision and Pattern Recognition.</w:t>
       </w:r>
     </w:p>
     <w:p>
@@ -8798,7 +8929,7 @@
 </file>
 
 <file path=customXml/itemProps1.xml><?xml version="1.0" encoding="utf-8"?>
-<ds:datastoreItem xmlns:ds="http://schemas.openxmlformats.org/officeDocument/2006/customXml" ds:itemID="{2DFEFADE-131C-4ABF-97B6-C94F95CFFFF0}">
+<ds:datastoreItem xmlns:ds="http://schemas.openxmlformats.org/officeDocument/2006/customXml" ds:itemID="{4BC0E2E8-C61F-45BA-9E66-4307611D7CCC}">
   <ds:schemaRefs>
     <ds:schemaRef ds:uri="http://schemas.openxmlformats.org/officeDocument/2006/bibliography"/>
   </ds:schemaRefs>

</xml_diff>